<commit_message>
SEcambio el nombre de las minutas
</commit_message>
<xml_diff>
--- a/Entregables/IV. Métodos de comunicación del equipo de trabajo/IV.5 Calendario de Reuniones/APPMO-SP_CRE_v1.4.docx
+++ b/Entregables/IV. Métodos de comunicación del equipo de trabajo/IV.5 Calendario de Reuniones/APPMO-SP_CRE_v1.4.docx
@@ -422,7 +422,18 @@
                 <w:szCs w:val="24"/>
                 <w:lang w:eastAsia="es-MX"/>
               </w:rPr>
-              <w:t>FJHH</w:t>
+              <w:t>FJ</w:t>
+            </w:r>
+            <w:bookmarkStart w:id="0" w:name="_GoBack"/>
+            <w:bookmarkEnd w:id="0"/>
+            <w:r>
+              <w:rPr>
+                <w:rFonts w:eastAsia="Times New Roman" w:cs="Arial"/>
+                <w:color w:val="000000"/>
+                <w:szCs w:val="24"/>
+                <w:lang w:eastAsia="es-MX"/>
+              </w:rPr>
+              <w:t>HH</w:t>
             </w:r>
           </w:p>
         </w:tc>
@@ -1454,8 +1465,6 @@
               </w:rPr>
               <w:t>San Cristóbal de las Casas</w:t>
             </w:r>
-            <w:bookmarkStart w:id="0" w:name="_GoBack"/>
-            <w:bookmarkEnd w:id="0"/>
           </w:p>
         </w:tc>
       </w:tr>
@@ -2567,7 +2576,7 @@
             </wp:anchor>
           </w:drawing>
         </mc:Choice>
-        <mc:Fallback xmlns:cx1="http://schemas.microsoft.com/office/drawing/2015/9/8/chartex" xmlns:w16se="http://schemas.microsoft.com/office/word/2015/wordml/symex" xmlns:cx="http://schemas.microsoft.com/office/drawing/2014/chartex">
+        <mc:Fallback xmlns:cx="http://schemas.microsoft.com/office/drawing/2014/chartex" xmlns:w16se="http://schemas.microsoft.com/office/word/2015/wordml/symex" xmlns:cx1="http://schemas.microsoft.com/office/drawing/2015/9/8/chartex">
           <w:pict>
             <v:shapetype w14:anchorId="4F3C11B0" id="_x0000_t114" coordsize="21600,21600" o:spt="114" path="m,20172v945,400,1887,628,2795,913c3587,21312,4342,21370,5060,21597v2037,,2567,-227,3095,-285c8722,21197,9325,20970,9855,20800v490,-228,945,-400,1472,-740c11817,19887,12347,19660,12875,19375v567,-228,1095,-513,1700,-740c15177,18462,15782,18122,16537,17950v718,-113,1398,-398,2228,-513c19635,17437,20577,17322,21597,17322l21597,,,xe">
               <v:stroke joinstyle="miter"/>
@@ -2659,7 +2668,7 @@
             </wp:anchor>
           </w:drawing>
         </mc:Choice>
-        <mc:Fallback xmlns:cx1="http://schemas.microsoft.com/office/drawing/2015/9/8/chartex" xmlns:w16se="http://schemas.microsoft.com/office/word/2015/wordml/symex" xmlns:cx="http://schemas.microsoft.com/office/drawing/2014/chartex">
+        <mc:Fallback xmlns:cx="http://schemas.microsoft.com/office/drawing/2014/chartex" xmlns:w16se="http://schemas.microsoft.com/office/word/2015/wordml/symex" xmlns:cx1="http://schemas.microsoft.com/office/drawing/2015/9/8/chartex">
           <w:pict>
             <v:shapetype w14:anchorId="0AB991FE" id="_x0000_t114" coordsize="21600,21600" o:spt="114" path="m,20172v945,400,1887,628,2795,913c3587,21312,4342,21370,5060,21597v2037,,2567,-227,3095,-285c8722,21197,9325,20970,9855,20800v490,-228,945,-400,1472,-740c11817,19887,12347,19660,12875,19375v567,-228,1095,-513,1700,-740c15177,18462,15782,18122,16537,17950v718,-113,1398,-398,2228,-513c19635,17437,20577,17322,21597,17322l21597,,,xe">
               <v:stroke joinstyle="miter"/>
@@ -2988,7 +2997,7 @@
             </wp:anchor>
           </w:drawing>
         </mc:Choice>
-        <mc:Fallback xmlns:cx1="http://schemas.microsoft.com/office/drawing/2015/9/8/chartex" xmlns:w16se="http://schemas.microsoft.com/office/word/2015/wordml/symex" xmlns:cx="http://schemas.microsoft.com/office/drawing/2014/chartex">
+        <mc:Fallback xmlns:cx="http://schemas.microsoft.com/office/drawing/2014/chartex" xmlns:w16se="http://schemas.microsoft.com/office/word/2015/wordml/symex" xmlns:cx1="http://schemas.microsoft.com/office/drawing/2015/9/8/chartex">
           <w:pict>
             <v:shapetype w14:anchorId="55B81999" id="_x0000_t114" coordsize="21600,21600" o:spt="114" path="m,20172v945,400,1887,628,2795,913c3587,21312,4342,21370,5060,21597v2037,,2567,-227,3095,-285c8722,21197,9325,20970,9855,20800v490,-228,945,-400,1472,-740c11817,19887,12347,19660,12875,19375v567,-228,1095,-513,1700,-740c15177,18462,15782,18122,16537,17950v718,-113,1398,-398,2228,-513c19635,17437,20577,17322,21597,17322l21597,,,xe">
               <v:stroke joinstyle="miter"/>
@@ -3229,7 +3238,7 @@
             </wp:anchor>
           </w:drawing>
         </mc:Choice>
-        <mc:Fallback xmlns:cx1="http://schemas.microsoft.com/office/drawing/2015/9/8/chartex" xmlns:w16se="http://schemas.microsoft.com/office/word/2015/wordml/symex" xmlns:cx="http://schemas.microsoft.com/office/drawing/2014/chartex">
+        <mc:Fallback xmlns:cx="http://schemas.microsoft.com/office/drawing/2014/chartex" xmlns:w16se="http://schemas.microsoft.com/office/word/2015/wordml/symex" xmlns:cx1="http://schemas.microsoft.com/office/drawing/2015/9/8/chartex">
           <w:pict>
             <v:shapetype w14:anchorId="0E47ED1A" id="_x0000_t114" coordsize="21600,21600" o:spt="114" path="m,20172v945,400,1887,628,2795,913c3587,21312,4342,21370,5060,21597v2037,,2567,-227,3095,-285c8722,21197,9325,20970,9855,20800v490,-228,945,-400,1472,-740c11817,19887,12347,19660,12875,19375v567,-228,1095,-513,1700,-740c15177,18462,15782,18122,16537,17950v718,-113,1398,-398,2228,-513c19635,17437,20577,17322,21597,17322l21597,,,xe">
               <v:stroke joinstyle="miter"/>
@@ -8553,7 +8562,7 @@
 </file>
 
 <file path=customXml/itemProps1.xml><?xml version="1.0" encoding="utf-8"?>
-<ds:datastoreItem xmlns:ds="http://schemas.openxmlformats.org/officeDocument/2006/customXml" ds:itemID="{78C806AF-0812-48F4-BB34-28C02F17DD83}">
+<ds:datastoreItem xmlns:ds="http://schemas.openxmlformats.org/officeDocument/2006/customXml" ds:itemID="{908FECA2-6605-40DE-8AC9-EE0A60BE884D}">
   <ds:schemaRefs>
     <ds:schemaRef ds:uri="http://schemas.openxmlformats.org/officeDocument/2006/bibliography"/>
   </ds:schemaRefs>

</xml_diff>

<commit_message>
Se modifico minutas y calendario
</commit_message>
<xml_diff>
--- a/Entregables/IV. Métodos de comunicación del equipo de trabajo/IV.5 Calendario de Reuniones/APPMO-SP_CRE_v1.4.docx
+++ b/Entregables/IV. Métodos de comunicación del equipo de trabajo/IV.5 Calendario de Reuniones/APPMO-SP_CRE_v1.4.docx
@@ -338,7 +338,7 @@
                 <w:szCs w:val="24"/>
                 <w:lang w:eastAsia="es-MX"/>
               </w:rPr>
-              <w:t>1.3</w:t>
+              <w:t>1.4</w:t>
             </w:r>
           </w:p>
         </w:tc>
@@ -422,18 +422,7 @@
                 <w:szCs w:val="24"/>
                 <w:lang w:eastAsia="es-MX"/>
               </w:rPr>
-              <w:t>FJ</w:t>
-            </w:r>
-            <w:bookmarkStart w:id="0" w:name="_GoBack"/>
-            <w:bookmarkEnd w:id="0"/>
-            <w:r>
-              <w:rPr>
-                <w:rFonts w:eastAsia="Times New Roman" w:cs="Arial"/>
-                <w:color w:val="000000"/>
-                <w:szCs w:val="24"/>
-                <w:lang w:eastAsia="es-MX"/>
-              </w:rPr>
-              <w:t>HH</w:t>
+              <w:t>FJHH</w:t>
             </w:r>
           </w:p>
         </w:tc>
@@ -461,8 +450,10 @@
                 <w:szCs w:val="24"/>
                 <w:lang w:eastAsia="es-MX"/>
               </w:rPr>
-              <w:t>25</w:t>
-            </w:r>
+              <w:t>27</w:t>
+            </w:r>
+            <w:bookmarkStart w:id="0" w:name="_GoBack"/>
+            <w:bookmarkEnd w:id="0"/>
             <w:r>
               <w:rPr>
                 <w:rFonts w:eastAsia="Times New Roman" w:cs="Arial"/>
@@ -1132,6 +1123,13 @@
               </w:rPr>
               <w:t>Acuerdo</w:t>
             </w:r>
+            <w:r>
+              <w:rPr>
+                <w:rFonts w:cs="Arial"/>
+                <w:szCs w:val="24"/>
+              </w:rPr>
+              <w:t>s</w:t>
+            </w:r>
           </w:p>
         </w:tc>
         <w:tc>
@@ -1271,7 +1269,7 @@
                 <w:rFonts w:cs="Arial"/>
                 <w:szCs w:val="24"/>
               </w:rPr>
-              <w:t>Presentación.</w:t>
+              <w:t>Presentación</w:t>
             </w:r>
           </w:p>
           <w:p>
@@ -2576,7 +2574,7 @@
             </wp:anchor>
           </w:drawing>
         </mc:Choice>
-        <mc:Fallback xmlns:cx="http://schemas.microsoft.com/office/drawing/2014/chartex" xmlns:w16se="http://schemas.microsoft.com/office/word/2015/wordml/symex" xmlns:cx1="http://schemas.microsoft.com/office/drawing/2015/9/8/chartex">
+        <mc:Fallback xmlns:cx1="http://schemas.microsoft.com/office/drawing/2015/9/8/chartex" xmlns:w16se="http://schemas.microsoft.com/office/word/2015/wordml/symex" xmlns:cx="http://schemas.microsoft.com/office/drawing/2014/chartex">
           <w:pict>
             <v:shapetype w14:anchorId="4F3C11B0" id="_x0000_t114" coordsize="21600,21600" o:spt="114" path="m,20172v945,400,1887,628,2795,913c3587,21312,4342,21370,5060,21597v2037,,2567,-227,3095,-285c8722,21197,9325,20970,9855,20800v490,-228,945,-400,1472,-740c11817,19887,12347,19660,12875,19375v567,-228,1095,-513,1700,-740c15177,18462,15782,18122,16537,17950v718,-113,1398,-398,2228,-513c19635,17437,20577,17322,21597,17322l21597,,,xe">
               <v:stroke joinstyle="miter"/>
@@ -2668,7 +2666,7 @@
             </wp:anchor>
           </w:drawing>
         </mc:Choice>
-        <mc:Fallback xmlns:cx="http://schemas.microsoft.com/office/drawing/2014/chartex" xmlns:w16se="http://schemas.microsoft.com/office/word/2015/wordml/symex" xmlns:cx1="http://schemas.microsoft.com/office/drawing/2015/9/8/chartex">
+        <mc:Fallback xmlns:cx1="http://schemas.microsoft.com/office/drawing/2015/9/8/chartex" xmlns:w16se="http://schemas.microsoft.com/office/word/2015/wordml/symex" xmlns:cx="http://schemas.microsoft.com/office/drawing/2014/chartex">
           <w:pict>
             <v:shapetype w14:anchorId="0AB991FE" id="_x0000_t114" coordsize="21600,21600" o:spt="114" path="m,20172v945,400,1887,628,2795,913c3587,21312,4342,21370,5060,21597v2037,,2567,-227,3095,-285c8722,21197,9325,20970,9855,20800v490,-228,945,-400,1472,-740c11817,19887,12347,19660,12875,19375v567,-228,1095,-513,1700,-740c15177,18462,15782,18122,16537,17950v718,-113,1398,-398,2228,-513c19635,17437,20577,17322,21597,17322l21597,,,xe">
               <v:stroke joinstyle="miter"/>
@@ -2997,7 +2995,7 @@
             </wp:anchor>
           </w:drawing>
         </mc:Choice>
-        <mc:Fallback xmlns:cx="http://schemas.microsoft.com/office/drawing/2014/chartex" xmlns:w16se="http://schemas.microsoft.com/office/word/2015/wordml/symex" xmlns:cx1="http://schemas.microsoft.com/office/drawing/2015/9/8/chartex">
+        <mc:Fallback xmlns:cx1="http://schemas.microsoft.com/office/drawing/2015/9/8/chartex" xmlns:w16se="http://schemas.microsoft.com/office/word/2015/wordml/symex" xmlns:cx="http://schemas.microsoft.com/office/drawing/2014/chartex">
           <w:pict>
             <v:shapetype w14:anchorId="55B81999" id="_x0000_t114" coordsize="21600,21600" o:spt="114" path="m,20172v945,400,1887,628,2795,913c3587,21312,4342,21370,5060,21597v2037,,2567,-227,3095,-285c8722,21197,9325,20970,9855,20800v490,-228,945,-400,1472,-740c11817,19887,12347,19660,12875,19375v567,-228,1095,-513,1700,-740c15177,18462,15782,18122,16537,17950v718,-113,1398,-398,2228,-513c19635,17437,20577,17322,21597,17322l21597,,,xe">
               <v:stroke joinstyle="miter"/>
@@ -3238,7 +3236,7 @@
             </wp:anchor>
           </w:drawing>
         </mc:Choice>
-        <mc:Fallback xmlns:cx="http://schemas.microsoft.com/office/drawing/2014/chartex" xmlns:w16se="http://schemas.microsoft.com/office/word/2015/wordml/symex" xmlns:cx1="http://schemas.microsoft.com/office/drawing/2015/9/8/chartex">
+        <mc:Fallback xmlns:cx1="http://schemas.microsoft.com/office/drawing/2015/9/8/chartex" xmlns:w16se="http://schemas.microsoft.com/office/word/2015/wordml/symex" xmlns:cx="http://schemas.microsoft.com/office/drawing/2014/chartex">
           <w:pict>
             <v:shapetype w14:anchorId="0E47ED1A" id="_x0000_t114" coordsize="21600,21600" o:spt="114" path="m,20172v945,400,1887,628,2795,913c3587,21312,4342,21370,5060,21597v2037,,2567,-227,3095,-285c8722,21197,9325,20970,9855,20800v490,-228,945,-400,1472,-740c11817,19887,12347,19660,12875,19375v567,-228,1095,-513,1700,-740c15177,18462,15782,18122,16537,17950v718,-113,1398,-398,2228,-513c19635,17437,20577,17322,21597,17322l21597,,,xe">
               <v:stroke joinstyle="miter"/>
@@ -8562,7 +8560,7 @@
 </file>
 
 <file path=customXml/itemProps1.xml><?xml version="1.0" encoding="utf-8"?>
-<ds:datastoreItem xmlns:ds="http://schemas.openxmlformats.org/officeDocument/2006/customXml" ds:itemID="{908FECA2-6605-40DE-8AC9-EE0A60BE884D}">
+<ds:datastoreItem xmlns:ds="http://schemas.openxmlformats.org/officeDocument/2006/customXml" ds:itemID="{E66500D4-8F8E-4D72-BFE5-4A95D9536280}">
   <ds:schemaRefs>
     <ds:schemaRef ds:uri="http://schemas.openxmlformats.org/officeDocument/2006/bibliography"/>
   </ds:schemaRefs>

</xml_diff>